<commit_message>
ajout des chemins de l'app
</commit_message>
<xml_diff>
--- a/doc/Liste fonctionnalités.docx
+++ b/doc/Liste fonctionnalités.docx
@@ -1,6 +1,6 @@
 
 <file path=word/document.xml><?xml version="1.0" encoding="utf-8"?>
-<w:document xmlns:wpc="http://schemas.microsoft.com/office/word/2010/wordprocessingCanvas" xmlns:cx="http://schemas.microsoft.com/office/drawing/2014/chartex" xmlns:cx1="http://schemas.microsoft.com/office/drawing/2015/9/8/chartex" xmlns:cx2="http://schemas.microsoft.com/office/drawing/2015/10/21/chartex" xmlns:cx3="http://schemas.microsoft.com/office/drawing/2016/5/9/chartex" xmlns:cx4="http://schemas.microsoft.com/office/drawing/2016/5/10/chartex" xmlns:cx5="http://schemas.microsoft.com/office/drawing/2016/5/11/chartex" xmlns:cx6="http://schemas.microsoft.com/office/drawing/2016/5/12/chartex" xmlns:cx7="http://schemas.microsoft.com/office/drawing/2016/5/13/chartex" xmlns:cx8="http://schemas.microsoft.com/office/drawing/2016/5/14/chartex" xmlns:mc="http://schemas.openxmlformats.org/markup-compatibility/2006" xmlns:aink="http://schemas.microsoft.com/office/drawing/2016/ink" xmlns:am3d="http://schemas.microsoft.com/office/drawing/2017/model3d" xmlns:o="urn:schemas-microsoft-com:office:office" xmlns:r="http://schemas.openxmlformats.org/officeDocument/2006/relationships" xmlns:m="http://schemas.openxmlformats.org/officeDocument/2006/math" xmlns:v="urn:schemas-microsoft-com:vml" xmlns:wp14="http://schemas.microsoft.com/office/word/2010/wordprocessingDrawing" xmlns:wp="http://schemas.openxmlformats.org/drawingml/2006/wordprocessingDrawing" xmlns:w10="urn:schemas-microsoft-com:office:word" xmlns:w="http://schemas.openxmlformats.org/wordprocessingml/2006/main" xmlns:w14="http://schemas.microsoft.com/office/word/2010/wordml" xmlns:w15="http://schemas.microsoft.com/office/word/2012/wordml" xmlns:w16cid="http://schemas.microsoft.com/office/word/2016/wordml/cid" xmlns:w16se="http://schemas.microsoft.com/office/word/2015/wordml/symex" xmlns:wpg="http://schemas.microsoft.com/office/word/2010/wordprocessingGroup" xmlns:wpi="http://schemas.microsoft.com/office/word/2010/wordprocessingInk" xmlns:wne="http://schemas.microsoft.com/office/word/2006/wordml" xmlns:wps="http://schemas.microsoft.com/office/word/2010/wordprocessingShape" mc:Ignorable="w14 w15 w16se w16cid wp14">
+<w:document xmlns:wpc="http://schemas.microsoft.com/office/word/2010/wordprocessingCanvas" xmlns:mc="http://schemas.openxmlformats.org/markup-compatibility/2006" xmlns:o="urn:schemas-microsoft-com:office:office" xmlns:r="http://schemas.openxmlformats.org/officeDocument/2006/relationships" xmlns:m="http://schemas.openxmlformats.org/officeDocument/2006/math" xmlns:v="urn:schemas-microsoft-com:vml" xmlns:wp14="http://schemas.microsoft.com/office/word/2010/wordprocessingDrawing" xmlns:wp="http://schemas.openxmlformats.org/drawingml/2006/wordprocessingDrawing" xmlns:w10="urn:schemas-microsoft-com:office:word" xmlns:w="http://schemas.openxmlformats.org/wordprocessingml/2006/main" xmlns:w14="http://schemas.microsoft.com/office/word/2010/wordml" xmlns:w15="http://schemas.microsoft.com/office/word/2012/wordml" xmlns:wpg="http://schemas.microsoft.com/office/word/2010/wordprocessingGroup" xmlns:wpi="http://schemas.microsoft.com/office/word/2010/wordprocessingInk" xmlns:wne="http://schemas.microsoft.com/office/word/2006/wordml" xmlns:wps="http://schemas.microsoft.com/office/word/2010/wordprocessingShape" mc:Ignorable="w14 w15 wp14">
   <w:body>
     <w:p>
       <w:pPr>
@@ -107,7 +107,14 @@
           <w:sz w:val="28"/>
           <w:szCs w:val="28"/>
         </w:rPr>
-        <w:t xml:space="preserve">Afficher mes listes </w:t>
+        <w:t>Afficher mes listes</w:t>
+      </w:r>
+      <w:r>
+        <w:rPr>
+          <w:sz w:val="28"/>
+          <w:szCs w:val="28"/>
+        </w:rPr>
+        <w:t xml:space="preserve"> /liste/display</w:t>
       </w:r>
     </w:p>
     <w:p>
@@ -129,6 +136,13 @@
         </w:rPr>
         <w:t xml:space="preserve">Créer une liste </w:t>
       </w:r>
+      <w:r>
+        <w:rPr>
+          <w:sz w:val="28"/>
+          <w:szCs w:val="28"/>
+        </w:rPr>
+        <w:t>/liste/create</w:t>
+      </w:r>
     </w:p>
     <w:p>
       <w:pPr>
@@ -149,6 +163,13 @@
         </w:rPr>
         <w:t xml:space="preserve">Modifier une liste </w:t>
       </w:r>
+      <w:r>
+        <w:rPr>
+          <w:sz w:val="28"/>
+          <w:szCs w:val="28"/>
+        </w:rPr>
+        <w:t>/liste/modify</w:t>
+      </w:r>
     </w:p>
     <w:p>
       <w:pPr>
@@ -169,8 +190,13 @@
         </w:rPr>
         <w:t xml:space="preserve">Afficher une liste </w:t>
       </w:r>
-      <w:bookmarkStart w:id="0" w:name="_GoBack"/>
-      <w:bookmarkEnd w:id="0"/>
+      <w:r>
+        <w:rPr>
+          <w:sz w:val="28"/>
+          <w:szCs w:val="28"/>
+        </w:rPr>
+        <w:t>/liste/display/$num</w:t>
+      </w:r>
     </w:p>
     <w:p>
       <w:pPr>
@@ -208,6 +234,13 @@
         </w:rPr>
         <w:t xml:space="preserve">Afficher liste par URL </w:t>
       </w:r>
+      <w:r>
+        <w:rPr>
+          <w:sz w:val="28"/>
+          <w:szCs w:val="28"/>
+        </w:rPr>
+        <w:t>/liste/display/$num</w:t>
+      </w:r>
     </w:p>
     <w:p>
       <w:pPr>
@@ -228,6 +261,13 @@
         </w:rPr>
         <w:t xml:space="preserve">Afficher 1 item </w:t>
       </w:r>
+      <w:r>
+        <w:rPr>
+          <w:sz w:val="28"/>
+          <w:szCs w:val="28"/>
+        </w:rPr>
+        <w:t>/item/display/$num</w:t>
+      </w:r>
     </w:p>
     <w:p>
       <w:pPr>
@@ -255,6 +295,13 @@
         </w:rPr>
         <w:t xml:space="preserve"> </w:t>
       </w:r>
+      <w:r>
+        <w:rPr>
+          <w:sz w:val="28"/>
+          <w:szCs w:val="28"/>
+        </w:rPr>
+        <w:t>/item/reserve/$num</w:t>
+      </w:r>
     </w:p>
     <w:p>
       <w:pPr>
@@ -275,6 +322,13 @@
         </w:rPr>
         <w:t>Annuler une réservation</w:t>
       </w:r>
+      <w:r>
+        <w:rPr>
+          <w:sz w:val="28"/>
+          <w:szCs w:val="28"/>
+        </w:rPr>
+        <w:t xml:space="preserve"> /item/cancel/$num</w:t>
+      </w:r>
     </w:p>
     <w:p>
       <w:pPr>
@@ -295,6 +349,15 @@
         </w:rPr>
         <w:t xml:space="preserve">Ajouter un message à tous les participants </w:t>
       </w:r>
+      <w:r>
+        <w:rPr>
+          <w:sz w:val="28"/>
+          <w:szCs w:val="28"/>
+        </w:rPr>
+        <w:t>/liste/message/create</w:t>
+      </w:r>
+      <w:bookmarkStart w:id="0" w:name="_GoBack"/>
+      <w:bookmarkEnd w:id="0"/>
     </w:p>
     <w:sectPr>
       <w:pgSz w:w="11906" w:h="16838"/>
@@ -307,7 +370,7 @@
 </file>
 
 <file path=word/numbering.xml><?xml version="1.0" encoding="utf-8"?>
-<w:numbering xmlns:wpc="http://schemas.microsoft.com/office/word/2010/wordprocessingCanvas" xmlns:cx="http://schemas.microsoft.com/office/drawing/2014/chartex" xmlns:cx1="http://schemas.microsoft.com/office/drawing/2015/9/8/chartex" xmlns:cx2="http://schemas.microsoft.com/office/drawing/2015/10/21/chartex" xmlns:cx3="http://schemas.microsoft.com/office/drawing/2016/5/9/chartex" xmlns:cx4="http://schemas.microsoft.com/office/drawing/2016/5/10/chartex" xmlns:cx5="http://schemas.microsoft.com/office/drawing/2016/5/11/chartex" xmlns:cx6="http://schemas.microsoft.com/office/drawing/2016/5/12/chartex" xmlns:cx7="http://schemas.microsoft.com/office/drawing/2016/5/13/chartex" xmlns:cx8="http://schemas.microsoft.com/office/drawing/2016/5/14/chartex" xmlns:mc="http://schemas.openxmlformats.org/markup-compatibility/2006" xmlns:aink="http://schemas.microsoft.com/office/drawing/2016/ink" xmlns:am3d="http://schemas.microsoft.com/office/drawing/2017/model3d" xmlns:o="urn:schemas-microsoft-com:office:office" xmlns:r="http://schemas.openxmlformats.org/officeDocument/2006/relationships" xmlns:m="http://schemas.openxmlformats.org/officeDocument/2006/math" xmlns:v="urn:schemas-microsoft-com:vml" xmlns:wp14="http://schemas.microsoft.com/office/word/2010/wordprocessingDrawing" xmlns:wp="http://schemas.openxmlformats.org/drawingml/2006/wordprocessingDrawing" xmlns:w10="urn:schemas-microsoft-com:office:word" xmlns:w="http://schemas.openxmlformats.org/wordprocessingml/2006/main" xmlns:w14="http://schemas.microsoft.com/office/word/2010/wordml" xmlns:w15="http://schemas.microsoft.com/office/word/2012/wordml" xmlns:w16cid="http://schemas.microsoft.com/office/word/2016/wordml/cid" xmlns:w16se="http://schemas.microsoft.com/office/word/2015/wordml/symex" xmlns:wpg="http://schemas.microsoft.com/office/word/2010/wordprocessingGroup" xmlns:wpi="http://schemas.microsoft.com/office/word/2010/wordprocessingInk" xmlns:wne="http://schemas.microsoft.com/office/word/2006/wordml" xmlns:wps="http://schemas.microsoft.com/office/word/2010/wordprocessingShape" mc:Ignorable="w14 w15 w16se w16cid wp14">
+<w:numbering xmlns:wpc="http://schemas.microsoft.com/office/word/2010/wordprocessingCanvas" xmlns:mc="http://schemas.openxmlformats.org/markup-compatibility/2006" xmlns:o="urn:schemas-microsoft-com:office:office" xmlns:r="http://schemas.openxmlformats.org/officeDocument/2006/relationships" xmlns:m="http://schemas.openxmlformats.org/officeDocument/2006/math" xmlns:v="urn:schemas-microsoft-com:vml" xmlns:wp14="http://schemas.microsoft.com/office/word/2010/wordprocessingDrawing" xmlns:wp="http://schemas.openxmlformats.org/drawingml/2006/wordprocessingDrawing" xmlns:w10="urn:schemas-microsoft-com:office:word" xmlns:w="http://schemas.openxmlformats.org/wordprocessingml/2006/main" xmlns:w14="http://schemas.microsoft.com/office/word/2010/wordml" xmlns:w15="http://schemas.microsoft.com/office/word/2012/wordml" xmlns:wpg="http://schemas.microsoft.com/office/word/2010/wordprocessingGroup" xmlns:wpi="http://schemas.microsoft.com/office/word/2010/wordprocessingInk" xmlns:wne="http://schemas.microsoft.com/office/word/2006/wordml" xmlns:wps="http://schemas.microsoft.com/office/word/2010/wordprocessingShape" mc:Ignorable="w14 w15 wp14">
   <w:abstractNum w:abstractNumId="0" w15:restartNumberingAfterBreak="0">
     <w:nsid w:val="2E507D63"/>
     <w:multiLevelType w:val="hybridMultilevel"/>
@@ -866,7 +929,7 @@
 </file>
 
 <file path=word/styles.xml><?xml version="1.0" encoding="utf-8"?>
-<w:styles xmlns:mc="http://schemas.openxmlformats.org/markup-compatibility/2006" xmlns:r="http://schemas.openxmlformats.org/officeDocument/2006/relationships" xmlns:w="http://schemas.openxmlformats.org/wordprocessingml/2006/main" xmlns:w14="http://schemas.microsoft.com/office/word/2010/wordml" xmlns:w15="http://schemas.microsoft.com/office/word/2012/wordml" xmlns:w16cid="http://schemas.microsoft.com/office/word/2016/wordml/cid" xmlns:w16se="http://schemas.microsoft.com/office/word/2015/wordml/symex" mc:Ignorable="w14 w15 w16se w16cid">
+<w:styles xmlns:mc="http://schemas.openxmlformats.org/markup-compatibility/2006" xmlns:r="http://schemas.openxmlformats.org/officeDocument/2006/relationships" xmlns:w="http://schemas.openxmlformats.org/wordprocessingml/2006/main" xmlns:w14="http://schemas.microsoft.com/office/word/2010/wordml" xmlns:w15="http://schemas.microsoft.com/office/word/2012/wordml" mc:Ignorable="w14 w15">
   <w:docDefaults>
     <w:rPrDefault>
       <w:rPr>
@@ -882,7 +945,7 @@
       </w:pPr>
     </w:pPrDefault>
   </w:docDefaults>
-  <w:latentStyles w:defLockedState="0" w:defUIPriority="99" w:defSemiHidden="0" w:defUnhideWhenUsed="0" w:defQFormat="0" w:count="375">
+  <w:latentStyles w:defLockedState="0" w:defUIPriority="99" w:defSemiHidden="0" w:defUnhideWhenUsed="0" w:defQFormat="0" w:count="371">
     <w:lsdException w:name="Normal" w:uiPriority="0" w:qFormat="1"/>
     <w:lsdException w:name="heading 1" w:uiPriority="9" w:qFormat="1"/>
     <w:lsdException w:name="heading 2" w:semiHidden="1" w:uiPriority="9" w:unhideWhenUsed="1" w:qFormat="1"/>
@@ -1254,10 +1317,6 @@
     <w:lsdException w:name="List Table 5 Dark Accent 6" w:uiPriority="50"/>
     <w:lsdException w:name="List Table 6 Colorful Accent 6" w:uiPriority="51"/>
     <w:lsdException w:name="List Table 7 Colorful Accent 6" w:uiPriority="52"/>
-    <w:lsdException w:name="Mention" w:semiHidden="1" w:unhideWhenUsed="1"/>
-    <w:lsdException w:name="Smart Hyperlink" w:semiHidden="1" w:unhideWhenUsed="1"/>
-    <w:lsdException w:name="Hashtag" w:semiHidden="1" w:unhideWhenUsed="1"/>
-    <w:lsdException w:name="Unresolved Mention" w:semiHidden="1" w:unhideWhenUsed="1"/>
   </w:latentStyles>
   <w:style w:type="paragraph" w:default="1" w:styleId="Normal">
     <w:name w:val="Normal"/>

</xml_diff>

<commit_message>
misa a jour fonctionnelle
</commit_message>
<xml_diff>
--- a/doc/Liste fonctionnalités.docx
+++ b/doc/Liste fonctionnalités.docx
@@ -141,8 +141,26 @@
           <w:sz w:val="28"/>
           <w:szCs w:val="28"/>
         </w:rPr>
-        <w:t>/liste/create</w:t>
-      </w:r>
+        <w:t>/liste/</w:t>
+      </w:r>
+      <w:proofErr w:type="spellStart"/>
+      <w:r>
+        <w:rPr>
+          <w:sz w:val="28"/>
+          <w:szCs w:val="28"/>
+        </w:rPr>
+        <w:t>create</w:t>
+      </w:r>
+      <w:proofErr w:type="spellEnd"/>
+      <w:r>
+        <w:rPr>
+          <w:sz w:val="28"/>
+          <w:szCs w:val="28"/>
+        </w:rPr>
+        <w:t> :user :titre :description</w:t>
+      </w:r>
+      <w:bookmarkStart w:id="0" w:name="_GoBack"/>
+      <w:bookmarkEnd w:id="0"/>
     </w:p>
     <w:p>
       <w:pPr>
@@ -168,8 +186,17 @@
           <w:sz w:val="28"/>
           <w:szCs w:val="28"/>
         </w:rPr>
-        <w:t>/liste/modify</w:t>
-      </w:r>
+        <w:t>/liste/</w:t>
+      </w:r>
+      <w:proofErr w:type="spellStart"/>
+      <w:r>
+        <w:rPr>
+          <w:sz w:val="28"/>
+          <w:szCs w:val="28"/>
+        </w:rPr>
+        <w:t>modify</w:t>
+      </w:r>
+      <w:proofErr w:type="spellEnd"/>
     </w:p>
     <w:p>
       <w:pPr>
@@ -195,8 +222,17 @@
           <w:sz w:val="28"/>
           <w:szCs w:val="28"/>
         </w:rPr>
-        <w:t>/liste/display/$num</w:t>
-      </w:r>
+        <w:t>/liste/display/$</w:t>
+      </w:r>
+      <w:proofErr w:type="spellStart"/>
+      <w:r>
+        <w:rPr>
+          <w:sz w:val="28"/>
+          <w:szCs w:val="28"/>
+        </w:rPr>
+        <w:t>num</w:t>
+      </w:r>
+      <w:proofErr w:type="spellEnd"/>
     </w:p>
     <w:p>
       <w:pPr>
@@ -239,8 +275,17 @@
           <w:sz w:val="28"/>
           <w:szCs w:val="28"/>
         </w:rPr>
-        <w:t>/liste/display/$num</w:t>
-      </w:r>
+        <w:t>/liste/display/$</w:t>
+      </w:r>
+      <w:proofErr w:type="spellStart"/>
+      <w:r>
+        <w:rPr>
+          <w:sz w:val="28"/>
+          <w:szCs w:val="28"/>
+        </w:rPr>
+        <w:t>num</w:t>
+      </w:r>
+      <w:proofErr w:type="spellEnd"/>
     </w:p>
     <w:p>
       <w:pPr>
@@ -266,8 +311,17 @@
           <w:sz w:val="28"/>
           <w:szCs w:val="28"/>
         </w:rPr>
-        <w:t>/item/display/$num</w:t>
-      </w:r>
+        <w:t>/item/display/$</w:t>
+      </w:r>
+      <w:proofErr w:type="spellStart"/>
+      <w:r>
+        <w:rPr>
+          <w:sz w:val="28"/>
+          <w:szCs w:val="28"/>
+        </w:rPr>
+        <w:t>num</w:t>
+      </w:r>
+      <w:proofErr w:type="spellEnd"/>
     </w:p>
     <w:p>
       <w:pPr>
@@ -300,8 +354,33 @@
           <w:sz w:val="28"/>
           <w:szCs w:val="28"/>
         </w:rPr>
-        <w:t>/item/reserve/$num</w:t>
-      </w:r>
+        <w:t>/item/</w:t>
+      </w:r>
+      <w:proofErr w:type="spellStart"/>
+      <w:r>
+        <w:rPr>
+          <w:sz w:val="28"/>
+          <w:szCs w:val="28"/>
+        </w:rPr>
+        <w:t>reserve</w:t>
+      </w:r>
+      <w:proofErr w:type="spellEnd"/>
+      <w:r>
+        <w:rPr>
+          <w:sz w:val="28"/>
+          <w:szCs w:val="28"/>
+        </w:rPr>
+        <w:t>/$</w:t>
+      </w:r>
+      <w:proofErr w:type="spellStart"/>
+      <w:r>
+        <w:rPr>
+          <w:sz w:val="28"/>
+          <w:szCs w:val="28"/>
+        </w:rPr>
+        <w:t>num</w:t>
+      </w:r>
+      <w:proofErr w:type="spellEnd"/>
     </w:p>
     <w:p>
       <w:pPr>
@@ -327,8 +406,17 @@
           <w:sz w:val="28"/>
           <w:szCs w:val="28"/>
         </w:rPr>
-        <w:t xml:space="preserve"> /item/cancel/$num</w:t>
-      </w:r>
+        <w:t xml:space="preserve"> /item/cancel/$</w:t>
+      </w:r>
+      <w:proofErr w:type="spellStart"/>
+      <w:r>
+        <w:rPr>
+          <w:sz w:val="28"/>
+          <w:szCs w:val="28"/>
+        </w:rPr>
+        <w:t>num</w:t>
+      </w:r>
+      <w:proofErr w:type="spellEnd"/>
     </w:p>
     <w:p>
       <w:pPr>
@@ -354,10 +442,17 @@
           <w:sz w:val="28"/>
           <w:szCs w:val="28"/>
         </w:rPr>
-        <w:t>/liste/message/create</w:t>
-      </w:r>
-      <w:bookmarkStart w:id="0" w:name="_GoBack"/>
-      <w:bookmarkEnd w:id="0"/>
+        <w:t>/liste/message/</w:t>
+      </w:r>
+      <w:proofErr w:type="spellStart"/>
+      <w:r>
+        <w:rPr>
+          <w:sz w:val="28"/>
+          <w:szCs w:val="28"/>
+        </w:rPr>
+        <w:t>create</w:t>
+      </w:r>
+      <w:proofErr w:type="spellEnd"/>
     </w:p>
     <w:sectPr>
       <w:pgSz w:w="11906" w:h="16838"/>

</xml_diff>

<commit_message>
up fonctionnalités et routes dans index
</commit_message>
<xml_diff>
--- a/doc/Liste fonctionnalités.docx
+++ b/doc/Liste fonctionnalités.docx
@@ -1,6 +1,6 @@
 
 <file path=word/document.xml><?xml version="1.0" encoding="utf-8"?>
-<w:document xmlns:wpc="http://schemas.microsoft.com/office/word/2010/wordprocessingCanvas" xmlns:mc="http://schemas.openxmlformats.org/markup-compatibility/2006" xmlns:o="urn:schemas-microsoft-com:office:office" xmlns:r="http://schemas.openxmlformats.org/officeDocument/2006/relationships" xmlns:m="http://schemas.openxmlformats.org/officeDocument/2006/math" xmlns:v="urn:schemas-microsoft-com:vml" xmlns:wp14="http://schemas.microsoft.com/office/word/2010/wordprocessingDrawing" xmlns:wp="http://schemas.openxmlformats.org/drawingml/2006/wordprocessingDrawing" xmlns:w10="urn:schemas-microsoft-com:office:word" xmlns:w="http://schemas.openxmlformats.org/wordprocessingml/2006/main" xmlns:w14="http://schemas.microsoft.com/office/word/2010/wordml" xmlns:w15="http://schemas.microsoft.com/office/word/2012/wordml" xmlns:wpg="http://schemas.microsoft.com/office/word/2010/wordprocessingGroup" xmlns:wpi="http://schemas.microsoft.com/office/word/2010/wordprocessingInk" xmlns:wne="http://schemas.microsoft.com/office/word/2006/wordml" xmlns:wps="http://schemas.microsoft.com/office/word/2010/wordprocessingShape" mc:Ignorable="w14 w15 wp14">
+<w:document xmlns:wpc="http://schemas.microsoft.com/office/word/2010/wordprocessingCanvas" xmlns:cx="http://schemas.microsoft.com/office/drawing/2014/chartex" xmlns:cx1="http://schemas.microsoft.com/office/drawing/2015/9/8/chartex" xmlns:cx2="http://schemas.microsoft.com/office/drawing/2015/10/21/chartex" xmlns:cx3="http://schemas.microsoft.com/office/drawing/2016/5/9/chartex" xmlns:cx4="http://schemas.microsoft.com/office/drawing/2016/5/10/chartex" xmlns:cx5="http://schemas.microsoft.com/office/drawing/2016/5/11/chartex" xmlns:cx6="http://schemas.microsoft.com/office/drawing/2016/5/12/chartex" xmlns:cx7="http://schemas.microsoft.com/office/drawing/2016/5/13/chartex" xmlns:cx8="http://schemas.microsoft.com/office/drawing/2016/5/14/chartex" xmlns:mc="http://schemas.openxmlformats.org/markup-compatibility/2006" xmlns:aink="http://schemas.microsoft.com/office/drawing/2016/ink" xmlns:am3d="http://schemas.microsoft.com/office/drawing/2017/model3d" xmlns:o="urn:schemas-microsoft-com:office:office" xmlns:r="http://schemas.openxmlformats.org/officeDocument/2006/relationships" xmlns:m="http://schemas.openxmlformats.org/officeDocument/2006/math" xmlns:v="urn:schemas-microsoft-com:vml" xmlns:wp14="http://schemas.microsoft.com/office/word/2010/wordprocessingDrawing" xmlns:wp="http://schemas.openxmlformats.org/drawingml/2006/wordprocessingDrawing" xmlns:w10="urn:schemas-microsoft-com:office:word" xmlns:w="http://schemas.openxmlformats.org/wordprocessingml/2006/main" xmlns:w14="http://schemas.microsoft.com/office/word/2010/wordml" xmlns:w15="http://schemas.microsoft.com/office/word/2012/wordml" xmlns:w16cid="http://schemas.microsoft.com/office/word/2016/wordml/cid" xmlns:w16se="http://schemas.microsoft.com/office/word/2015/wordml/symex" xmlns:wpg="http://schemas.microsoft.com/office/word/2010/wordprocessingGroup" xmlns:wpi="http://schemas.microsoft.com/office/word/2010/wordprocessingInk" xmlns:wne="http://schemas.microsoft.com/office/word/2006/wordml" xmlns:wps="http://schemas.microsoft.com/office/word/2010/wordprocessingShape" mc:Ignorable="w14 w15 w16se w16cid wp14">
   <w:body>
     <w:p>
       <w:pPr>
@@ -152,12 +152,32 @@
         <w:t>create</w:t>
       </w:r>
       <w:proofErr w:type="spellEnd"/>
-      <w:r>
-        <w:rPr>
-          <w:sz w:val="28"/>
-          <w:szCs w:val="28"/>
-        </w:rPr>
-        <w:t> :user :titre :description</w:t>
+    </w:p>
+    <w:p>
+      <w:pPr>
+        <w:pStyle w:val="Paragraphedeliste"/>
+        <w:numPr>
+          <w:ilvl w:val="0"/>
+          <w:numId w:val="5"/>
+        </w:numPr>
+        <w:rPr>
+          <w:sz w:val="28"/>
+          <w:szCs w:val="28"/>
+        </w:rPr>
+      </w:pPr>
+      <w:r>
+        <w:rPr>
+          <w:sz w:val="28"/>
+          <w:szCs w:val="28"/>
+        </w:rPr>
+        <w:t>Valider la création /liste/create/valid</w:t>
+      </w:r>
+      <w:r>
+        <w:rPr>
+          <w:sz w:val="28"/>
+          <w:szCs w:val="28"/>
+        </w:rPr>
+        <w:t>ate</w:t>
       </w:r>
       <w:bookmarkStart w:id="0" w:name="_GoBack"/>
       <w:bookmarkEnd w:id="0"/>
@@ -465,7 +485,7 @@
 </file>
 
 <file path=word/numbering.xml><?xml version="1.0" encoding="utf-8"?>
-<w:numbering xmlns:wpc="http://schemas.microsoft.com/office/word/2010/wordprocessingCanvas" xmlns:mc="http://schemas.openxmlformats.org/markup-compatibility/2006" xmlns:o="urn:schemas-microsoft-com:office:office" xmlns:r="http://schemas.openxmlformats.org/officeDocument/2006/relationships" xmlns:m="http://schemas.openxmlformats.org/officeDocument/2006/math" xmlns:v="urn:schemas-microsoft-com:vml" xmlns:wp14="http://schemas.microsoft.com/office/word/2010/wordprocessingDrawing" xmlns:wp="http://schemas.openxmlformats.org/drawingml/2006/wordprocessingDrawing" xmlns:w10="urn:schemas-microsoft-com:office:word" xmlns:w="http://schemas.openxmlformats.org/wordprocessingml/2006/main" xmlns:w14="http://schemas.microsoft.com/office/word/2010/wordml" xmlns:w15="http://schemas.microsoft.com/office/word/2012/wordml" xmlns:wpg="http://schemas.microsoft.com/office/word/2010/wordprocessingGroup" xmlns:wpi="http://schemas.microsoft.com/office/word/2010/wordprocessingInk" xmlns:wne="http://schemas.microsoft.com/office/word/2006/wordml" xmlns:wps="http://schemas.microsoft.com/office/word/2010/wordprocessingShape" mc:Ignorable="w14 w15 wp14">
+<w:numbering xmlns:wpc="http://schemas.microsoft.com/office/word/2010/wordprocessingCanvas" xmlns:cx="http://schemas.microsoft.com/office/drawing/2014/chartex" xmlns:cx1="http://schemas.microsoft.com/office/drawing/2015/9/8/chartex" xmlns:cx2="http://schemas.microsoft.com/office/drawing/2015/10/21/chartex" xmlns:cx3="http://schemas.microsoft.com/office/drawing/2016/5/9/chartex" xmlns:cx4="http://schemas.microsoft.com/office/drawing/2016/5/10/chartex" xmlns:cx5="http://schemas.microsoft.com/office/drawing/2016/5/11/chartex" xmlns:cx6="http://schemas.microsoft.com/office/drawing/2016/5/12/chartex" xmlns:cx7="http://schemas.microsoft.com/office/drawing/2016/5/13/chartex" xmlns:cx8="http://schemas.microsoft.com/office/drawing/2016/5/14/chartex" xmlns:mc="http://schemas.openxmlformats.org/markup-compatibility/2006" xmlns:aink="http://schemas.microsoft.com/office/drawing/2016/ink" xmlns:am3d="http://schemas.microsoft.com/office/drawing/2017/model3d" xmlns:o="urn:schemas-microsoft-com:office:office" xmlns:r="http://schemas.openxmlformats.org/officeDocument/2006/relationships" xmlns:m="http://schemas.openxmlformats.org/officeDocument/2006/math" xmlns:v="urn:schemas-microsoft-com:vml" xmlns:wp14="http://schemas.microsoft.com/office/word/2010/wordprocessingDrawing" xmlns:wp="http://schemas.openxmlformats.org/drawingml/2006/wordprocessingDrawing" xmlns:w10="urn:schemas-microsoft-com:office:word" xmlns:w="http://schemas.openxmlformats.org/wordprocessingml/2006/main" xmlns:w14="http://schemas.microsoft.com/office/word/2010/wordml" xmlns:w15="http://schemas.microsoft.com/office/word/2012/wordml" xmlns:w16cid="http://schemas.microsoft.com/office/word/2016/wordml/cid" xmlns:w16se="http://schemas.microsoft.com/office/word/2015/wordml/symex" xmlns:wpg="http://schemas.microsoft.com/office/word/2010/wordprocessingGroup" xmlns:wpi="http://schemas.microsoft.com/office/word/2010/wordprocessingInk" xmlns:wne="http://schemas.microsoft.com/office/word/2006/wordml" xmlns:wps="http://schemas.microsoft.com/office/word/2010/wordprocessingShape" mc:Ignorable="w14 w15 w16se w16cid wp14">
   <w:abstractNum w:abstractNumId="0" w15:restartNumberingAfterBreak="0">
     <w:nsid w:val="2E507D63"/>
     <w:multiLevelType w:val="hybridMultilevel"/>
@@ -1024,7 +1044,7 @@
 </file>
 
 <file path=word/styles.xml><?xml version="1.0" encoding="utf-8"?>
-<w:styles xmlns:mc="http://schemas.openxmlformats.org/markup-compatibility/2006" xmlns:r="http://schemas.openxmlformats.org/officeDocument/2006/relationships" xmlns:w="http://schemas.openxmlformats.org/wordprocessingml/2006/main" xmlns:w14="http://schemas.microsoft.com/office/word/2010/wordml" xmlns:w15="http://schemas.microsoft.com/office/word/2012/wordml" mc:Ignorable="w14 w15">
+<w:styles xmlns:mc="http://schemas.openxmlformats.org/markup-compatibility/2006" xmlns:r="http://schemas.openxmlformats.org/officeDocument/2006/relationships" xmlns:w="http://schemas.openxmlformats.org/wordprocessingml/2006/main" xmlns:w14="http://schemas.microsoft.com/office/word/2010/wordml" xmlns:w15="http://schemas.microsoft.com/office/word/2012/wordml" xmlns:w16cid="http://schemas.microsoft.com/office/word/2016/wordml/cid" xmlns:w16se="http://schemas.microsoft.com/office/word/2015/wordml/symex" mc:Ignorable="w14 w15 w16se w16cid">
   <w:docDefaults>
     <w:rPrDefault>
       <w:rPr>
@@ -1040,7 +1060,7 @@
       </w:pPr>
     </w:pPrDefault>
   </w:docDefaults>
-  <w:latentStyles w:defLockedState="0" w:defUIPriority="99" w:defSemiHidden="0" w:defUnhideWhenUsed="0" w:defQFormat="0" w:count="371">
+  <w:latentStyles w:defLockedState="0" w:defUIPriority="99" w:defSemiHidden="0" w:defUnhideWhenUsed="0" w:defQFormat="0" w:count="375">
     <w:lsdException w:name="Normal" w:uiPriority="0" w:qFormat="1"/>
     <w:lsdException w:name="heading 1" w:uiPriority="9" w:qFormat="1"/>
     <w:lsdException w:name="heading 2" w:semiHidden="1" w:uiPriority="9" w:unhideWhenUsed="1" w:qFormat="1"/>
@@ -1146,7 +1166,6 @@
     <w:lsdException w:name="HTML Sample" w:semiHidden="1" w:unhideWhenUsed="1"/>
     <w:lsdException w:name="HTML Typewriter" w:semiHidden="1" w:unhideWhenUsed="1"/>
     <w:lsdException w:name="HTML Variable" w:semiHidden="1" w:unhideWhenUsed="1"/>
-    <w:lsdException w:name="Normal Table" w:semiHidden="1" w:unhideWhenUsed="1"/>
     <w:lsdException w:name="annotation subject" w:semiHidden="1" w:unhideWhenUsed="1"/>
     <w:lsdException w:name="No List" w:semiHidden="1" w:unhideWhenUsed="1"/>
     <w:lsdException w:name="Outline List 1" w:semiHidden="1" w:unhideWhenUsed="1"/>
@@ -1190,10 +1209,8 @@
     <w:lsdException w:name="Table Elegant" w:semiHidden="1" w:unhideWhenUsed="1"/>
     <w:lsdException w:name="Table Professional" w:semiHidden="1" w:unhideWhenUsed="1"/>
     <w:lsdException w:name="Table Subtle 1" w:semiHidden="1" w:unhideWhenUsed="1"/>
-    <w:lsdException w:name="Table Subtle 2" w:semiHidden="1" w:unhideWhenUsed="1"/>
     <w:lsdException w:name="Table Web 1" w:semiHidden="1" w:unhideWhenUsed="1"/>
     <w:lsdException w:name="Table Web 2" w:semiHidden="1" w:unhideWhenUsed="1"/>
-    <w:lsdException w:name="Table Web 3" w:semiHidden="1" w:unhideWhenUsed="1"/>
     <w:lsdException w:name="Balloon Text" w:semiHidden="1" w:unhideWhenUsed="1"/>
     <w:lsdException w:name="Table Grid" w:uiPriority="39"/>
     <w:lsdException w:name="Table Theme" w:semiHidden="1" w:unhideWhenUsed="1"/>
@@ -1412,6 +1429,10 @@
     <w:lsdException w:name="List Table 5 Dark Accent 6" w:uiPriority="50"/>
     <w:lsdException w:name="List Table 6 Colorful Accent 6" w:uiPriority="51"/>
     <w:lsdException w:name="List Table 7 Colorful Accent 6" w:uiPriority="52"/>
+    <w:lsdException w:name="Mention" w:semiHidden="1" w:unhideWhenUsed="1"/>
+    <w:lsdException w:name="Smart Hyperlink" w:semiHidden="1" w:unhideWhenUsed="1"/>
+    <w:lsdException w:name="Hashtag" w:semiHidden="1" w:unhideWhenUsed="1"/>
+    <w:lsdException w:name="Unresolved Mention" w:semiHidden="1" w:unhideWhenUsed="1"/>
   </w:latentStyles>
   <w:style w:type="paragraph" w:default="1" w:styleId="Normal">
     <w:name w:val="Normal"/>

</xml_diff>